<commit_message>
Correção ortográfica de todos os documentos
</commit_message>
<xml_diff>
--- a/CasoDeUso_Comparar_dados.docx
+++ b/CasoDeUso_Comparar_dados.docx
@@ -20,314 +20,343 @@
         <w:t>CDU005</w:t>
       </w:r>
       <w:r>
+        <w:t xml:space="preserve"> -</w:t>
+      </w:r>
+      <w:r>
         <w:t xml:space="preserve"> </w:t>
       </w:r>
       <w:r>
         <w:t>Comparar dados</w:t>
+      </w:r>
+      <w:r>
+        <w:t>.</w:t>
+      </w:r>
+    </w:p>
+    <w:p>
+      <w:r>
+        <w:rPr>
+          <w:b/>
+        </w:rPr>
+        <w:t>Atores</w:t>
+      </w:r>
+    </w:p>
+    <w:p>
+      <w:r>
+        <w:t>Munícipe</w:t>
+      </w:r>
+      <w:r>
+        <w:t>.</w:t>
+      </w:r>
+    </w:p>
+    <w:p>
+      <w:pPr>
+        <w:rPr>
+          <w:b/>
+        </w:rPr>
+      </w:pPr>
+      <w:r>
+        <w:rPr>
+          <w:b/>
+        </w:rPr>
+        <w:t>Descrição</w:t>
+      </w:r>
+    </w:p>
+    <w:p>
+      <w:r>
+        <w:t xml:space="preserve">Este caso de uso permite a um </w:t>
+      </w:r>
+      <w:r>
+        <w:t xml:space="preserve">munícipe a </w:t>
+      </w:r>
+      <w:r>
+        <w:t>comparar dados de dois servidores públicos, deixando lado a lado suas informações.</w:t>
+      </w:r>
+    </w:p>
+    <w:p>
+      <w:pPr>
+        <w:rPr>
+          <w:b/>
+        </w:rPr>
+      </w:pPr>
+      <w:r>
+        <w:rPr>
+          <w:b/>
+        </w:rPr>
+        <w:t>Regras de Negócio</w:t>
+      </w:r>
+    </w:p>
+    <w:p>
+      <w:r>
+        <w:t xml:space="preserve">RN001 – </w:t>
+      </w:r>
+      <w:r>
+        <w:t xml:space="preserve">Lei da Transparência: é direito do munícipe conhecer dados públicos relacionados a gastos da prefeitura do </w:t>
+      </w:r>
+      <w:r>
+        <w:t>município.</w:t>
+      </w:r>
+    </w:p>
+    <w:p>
+      <w:r>
+        <w:rPr>
+          <w:b/>
+        </w:rPr>
+        <w:t>Requisitos Funcionais</w:t>
+      </w:r>
+    </w:p>
+    <w:p>
+      <w:r>
+        <w:t xml:space="preserve">RF2: Mostrar dados em forma de </w:t>
+      </w:r>
+      <w:r>
+        <w:t>gráficos</w:t>
+      </w:r>
+      <w:r>
+        <w:t>.</w:t>
+      </w:r>
+    </w:p>
+    <w:p>
+      <w:r>
+        <w:t>RF4: Mostrar dados em forma de tabela</w:t>
+      </w:r>
+      <w:r>
+        <w:t>.</w:t>
+      </w:r>
+    </w:p>
+    <w:p>
+      <w:r>
+        <w:t xml:space="preserve">RF5: Busca de dados de servidores </w:t>
+      </w:r>
+      <w:r>
+        <w:t>públicos</w:t>
+      </w:r>
+      <w:r>
+        <w:t>.</w:t>
+      </w:r>
+    </w:p>
+    <w:p>
+      <w:r>
+        <w:t>RF7: Média e mediana de salários</w:t>
+      </w:r>
+      <w:r>
+        <w:t>.</w:t>
+      </w:r>
+    </w:p>
+    <w:p>
+      <w:r>
+        <w:t xml:space="preserve">RF6: Comparação de </w:t>
+      </w:r>
+      <w:r>
+        <w:t>políticos</w:t>
+      </w:r>
+      <w:r>
+        <w:t>.</w:t>
+      </w:r>
+    </w:p>
+    <w:p>
+      <w:r>
+        <w:t xml:space="preserve">RF3: Histórico de </w:t>
+      </w:r>
+      <w:r>
+        <w:t>políticos</w:t>
+      </w:r>
+      <w:r>
+        <w:t>.</w:t>
+      </w:r>
+    </w:p>
+    <w:p>
+      <w:r>
+        <w:t xml:space="preserve">RF9: Comparação de funcionários </w:t>
+      </w:r>
+      <w:r>
+        <w:t>públicos</w:t>
+      </w:r>
+      <w:r>
+        <w:t>.</w:t>
+      </w:r>
+    </w:p>
+    <w:p>
+      <w:pPr>
+        <w:rPr>
+          <w:b/>
+        </w:rPr>
+      </w:pPr>
+      <w:r>
+        <w:rPr>
+          <w:b/>
+        </w:rPr>
+        <w:t>Requisitos Não-Funcionais</w:t>
+      </w:r>
+    </w:p>
+    <w:p>
+      <w:r>
+        <w:t xml:space="preserve">RNF001 – </w:t>
+      </w:r>
+      <w:r>
+        <w:t xml:space="preserve">interface </w:t>
+      </w:r>
+      <w:r>
+        <w:t>amigável</w:t>
+      </w:r>
+      <w:r>
+        <w:t xml:space="preserve"> e simples</w:t>
+      </w:r>
+      <w:r>
+        <w:t>.</w:t>
+      </w:r>
+    </w:p>
+    <w:p>
+      <w:r>
+        <w:t xml:space="preserve">RNF002 – </w:t>
+      </w:r>
+      <w:r>
+        <w:t xml:space="preserve">aplicação </w:t>
+      </w:r>
+      <w:r>
+        <w:t>rápida</w:t>
+      </w:r>
+      <w:r>
+        <w:t>.</w:t>
+      </w:r>
+      <w:r>
+        <w:t xml:space="preserve"> </w:t>
+      </w:r>
+    </w:p>
+    <w:p>
+      <w:pPr>
+        <w:rPr>
+          <w:u w:val="single"/>
+        </w:rPr>
+      </w:pPr>
+      <w:r>
+        <w:t xml:space="preserve">RNF003 - </w:t>
+      </w:r>
+      <w:r>
+        <w:t>dados atualizados</w:t>
+      </w:r>
+      <w:r>
+        <w:t>.</w:t>
+      </w:r>
+    </w:p>
+    <w:p>
+      <w:pPr>
+        <w:rPr>
+          <w:b/>
+        </w:rPr>
+      </w:pPr>
+      <w:r>
+        <w:rPr>
+          <w:b/>
+        </w:rPr>
+        <w:t>Fluxo Principal (ou Básico)</w:t>
+      </w:r>
+    </w:p>
+    <w:p>
+      <w:r>
+        <w:t xml:space="preserve">P1. </w:t>
+      </w:r>
+      <w:r>
+        <w:t xml:space="preserve">O usuário </w:t>
+      </w:r>
+      <w:r>
+        <w:t xml:space="preserve">seleciona </w:t>
+      </w:r>
+      <w:r>
+        <w:t xml:space="preserve">dois funcionários para comparação, dois </w:t>
+      </w:r>
+      <w:r>
+        <w:t>políticos</w:t>
+      </w:r>
+      <w:r>
+        <w:t xml:space="preserve"> </w:t>
+      </w:r>
+      <w:r>
+        <w:t xml:space="preserve">ou informações de projetos de vereadores e prefeito na </w:t>
+      </w:r>
+      <w:r>
+        <w:t>qual deseja ver as informações</w:t>
+      </w:r>
+      <w:r>
+        <w:t xml:space="preserve"> comparadas</w:t>
+      </w:r>
+      <w:r>
+        <w:t>;</w:t>
+      </w:r>
+    </w:p>
+    <w:p>
+      <w:r>
+        <w:t xml:space="preserve">P2. O </w:t>
+      </w:r>
+      <w:r>
+        <w:t>sistema busca no banco de dados a informação solicitada</w:t>
+      </w:r>
+      <w:r>
+        <w:t>;</w:t>
+      </w:r>
+    </w:p>
+    <w:p>
+      <w:r>
+        <w:t xml:space="preserve">P3. O </w:t>
+      </w:r>
+      <w:r>
+        <w:t>sistema devolve o conjunto de informações</w:t>
+      </w:r>
+      <w:r>
+        <w:t xml:space="preserve"> um do lado da outra</w:t>
+      </w:r>
+      <w:r>
+        <w:t>;</w:t>
+      </w:r>
+    </w:p>
+    <w:p>
+      <w:r>
+        <w:t xml:space="preserve">P4. </w:t>
+      </w:r>
+      <w:r>
+        <w:t xml:space="preserve">O </w:t>
+      </w:r>
+      <w:r>
+        <w:t>usuário visualiza</w:t>
+      </w:r>
+      <w:r>
+        <w:t>;</w:t>
+      </w:r>
+    </w:p>
+    <w:p>
+      <w:pPr>
+        <w:rPr>
+          <w:b/>
+        </w:rPr>
+      </w:pPr>
+      <w:r>
+        <w:rPr>
+          <w:b/>
+        </w:rPr>
+        <w:t>Fluxo de Exceção 1</w:t>
+      </w:r>
+    </w:p>
+    <w:p>
+      <w:r>
+        <w:t>Não tem.</w:t>
+      </w:r>
+    </w:p>
+    <w:p>
+      <w:r>
+        <w:rPr>
+          <w:b/>
+        </w:rPr>
+        <w:t>Pontos de extensão:</w:t>
+      </w:r>
+    </w:p>
+    <w:p>
+      <w:r>
+        <w:t>Não tem.</w:t>
+      </w:r>
+      <w:r>
+        <w:t xml:space="preserve"> </w:t>
       </w:r>
       <w:bookmarkStart w:id="0" w:name="_GoBack"/>
       <w:bookmarkEnd w:id="0"/>
-    </w:p>
-    <w:p>
-      <w:r>
-        <w:rPr>
-          <w:b/>
-        </w:rPr>
-        <w:t>Atores</w:t>
-      </w:r>
-    </w:p>
-    <w:p>
-      <w:r>
-        <w:t>Munícipe</w:t>
-      </w:r>
-      <w:r>
-        <w:t xml:space="preserve"> </w:t>
-      </w:r>
-    </w:p>
-    <w:p>
-      <w:pPr>
-        <w:rPr>
-          <w:b/>
-        </w:rPr>
-      </w:pPr>
-      <w:r>
-        <w:rPr>
-          <w:b/>
-        </w:rPr>
-        <w:t>Descrição</w:t>
-      </w:r>
-    </w:p>
-    <w:p>
-      <w:r>
-        <w:t xml:space="preserve">Este caso de uso permite a um </w:t>
-      </w:r>
-      <w:r>
-        <w:t xml:space="preserve">munícipe a </w:t>
-      </w:r>
-      <w:r>
-        <w:t>comparar dados de dois servidores públicos, deixando lado a lado suas informações.</w:t>
-      </w:r>
-    </w:p>
-    <w:p>
-      <w:pPr>
-        <w:rPr>
-          <w:b/>
-        </w:rPr>
-      </w:pPr>
-      <w:r>
-        <w:rPr>
-          <w:b/>
-        </w:rPr>
-        <w:t>Regras de Negócio</w:t>
-      </w:r>
-    </w:p>
-    <w:p>
-      <w:r>
-        <w:t xml:space="preserve">RN001 – </w:t>
-      </w:r>
-      <w:r>
-        <w:t xml:space="preserve">Lei da Transparência: é direito do munícipe conhecer dados públicos relacionados a gastos da prefeitura do </w:t>
-      </w:r>
-      <w:proofErr w:type="spellStart"/>
-      <w:r>
-        <w:t>municipio</w:t>
-      </w:r>
-      <w:proofErr w:type="spellEnd"/>
-    </w:p>
-    <w:p>
-      <w:r>
-        <w:rPr>
-          <w:b/>
-        </w:rPr>
-        <w:t>Requisitos Funcionais</w:t>
-      </w:r>
-    </w:p>
-    <w:p>
-      <w:r>
-        <w:t xml:space="preserve">RF2: Mostrar dados em forma de </w:t>
-      </w:r>
-      <w:r>
-        <w:t>gráficos</w:t>
-      </w:r>
-    </w:p>
-    <w:p>
-      <w:r>
-        <w:t>RF4: Mostrar dados em forma de tabela</w:t>
-      </w:r>
-    </w:p>
-    <w:p>
-      <w:r>
-        <w:t xml:space="preserve">RF5: Busca de dados de servidores </w:t>
-      </w:r>
-      <w:r>
-        <w:t>públicos</w:t>
-      </w:r>
-    </w:p>
-    <w:p>
-      <w:r>
-        <w:t>RF7: Média e mediana de salários</w:t>
-      </w:r>
-    </w:p>
-    <w:p>
-      <w:r>
-        <w:t xml:space="preserve">RF6: Comparação de </w:t>
-      </w:r>
-      <w:proofErr w:type="spellStart"/>
-      <w:r>
-        <w:t>politicos</w:t>
-      </w:r>
-      <w:proofErr w:type="spellEnd"/>
-    </w:p>
-    <w:p>
-      <w:r>
-        <w:t xml:space="preserve">RF3: Histórico de </w:t>
-      </w:r>
-      <w:r>
-        <w:t>políticos</w:t>
-      </w:r>
-    </w:p>
-    <w:p>
-      <w:r>
-        <w:t xml:space="preserve">RF9: Comparação de funcionários </w:t>
-      </w:r>
-      <w:proofErr w:type="spellStart"/>
-      <w:r>
-        <w:t>publicos</w:t>
-      </w:r>
-      <w:proofErr w:type="spellEnd"/>
-    </w:p>
-    <w:p>
-      <w:pPr>
-        <w:rPr>
-          <w:b/>
-        </w:rPr>
-      </w:pPr>
-      <w:r>
-        <w:rPr>
-          <w:b/>
-        </w:rPr>
-        <w:t>Requisitos Não-Funcionais</w:t>
-      </w:r>
-    </w:p>
-    <w:p>
-      <w:r>
-        <w:t xml:space="preserve">RNF001 – </w:t>
-      </w:r>
-      <w:r>
-        <w:t xml:space="preserve">interface </w:t>
-      </w:r>
-      <w:proofErr w:type="spellStart"/>
-      <w:r>
-        <w:t>amigavel</w:t>
-      </w:r>
-      <w:proofErr w:type="spellEnd"/>
-      <w:r>
-        <w:t xml:space="preserve"> e simples</w:t>
-      </w:r>
-    </w:p>
-    <w:p>
-      <w:r>
-        <w:t xml:space="preserve">RNF002 – </w:t>
-      </w:r>
-      <w:r>
-        <w:t xml:space="preserve">aplicação </w:t>
-      </w:r>
-      <w:proofErr w:type="spellStart"/>
-      <w:r>
-        <w:t>rapida</w:t>
-      </w:r>
-      <w:proofErr w:type="spellEnd"/>
-      <w:r>
-        <w:t xml:space="preserve"> </w:t>
-      </w:r>
-    </w:p>
-    <w:p>
-      <w:r>
-        <w:t xml:space="preserve">RNF003 - </w:t>
-      </w:r>
-      <w:r>
-        <w:t>dados atualizados</w:t>
-      </w:r>
-    </w:p>
-    <w:p>
-      <w:pPr>
-        <w:rPr>
-          <w:b/>
-        </w:rPr>
-      </w:pPr>
-      <w:r>
-        <w:rPr>
-          <w:b/>
-        </w:rPr>
-        <w:t>Fluxo Principal (ou Básico)</w:t>
-      </w:r>
-    </w:p>
-    <w:p>
-      <w:r>
-        <w:t xml:space="preserve">P1. </w:t>
-      </w:r>
-      <w:r>
-        <w:t xml:space="preserve">O usuário </w:t>
-      </w:r>
-      <w:r>
-        <w:t xml:space="preserve">seleciona </w:t>
-      </w:r>
-      <w:r>
-        <w:t xml:space="preserve">dois funcionários para comparação, dois </w:t>
-      </w:r>
-      <w:proofErr w:type="spellStart"/>
-      <w:r>
-        <w:t>politicos</w:t>
-      </w:r>
-      <w:proofErr w:type="spellEnd"/>
-      <w:r>
-        <w:t xml:space="preserve"> </w:t>
-      </w:r>
-      <w:r>
-        <w:t xml:space="preserve">ou informações de projetos de vereadores e prefeito na </w:t>
-      </w:r>
-      <w:r>
-        <w:t>qual deseja ver as informações</w:t>
-      </w:r>
-      <w:r>
-        <w:t xml:space="preserve"> comparadas</w:t>
-      </w:r>
-      <w:r>
-        <w:t>;</w:t>
-      </w:r>
-    </w:p>
-    <w:p>
-      <w:r>
-        <w:t xml:space="preserve">P2. O </w:t>
-      </w:r>
-      <w:r>
-        <w:t>sistema busca no banco de dados a informação solicitada</w:t>
-      </w:r>
-      <w:r>
-        <w:t>;</w:t>
-      </w:r>
-    </w:p>
-    <w:p>
-      <w:r>
-        <w:t xml:space="preserve">P3. O </w:t>
-      </w:r>
-      <w:r>
-        <w:t>sistema devolve o conjunto de informações</w:t>
-      </w:r>
-      <w:r>
-        <w:t xml:space="preserve"> um do lado da outra</w:t>
-      </w:r>
-      <w:r>
-        <w:t>;</w:t>
-      </w:r>
-    </w:p>
-    <w:p>
-      <w:r>
-        <w:t xml:space="preserve">P4. </w:t>
-      </w:r>
-      <w:r>
-        <w:t xml:space="preserve">O </w:t>
-      </w:r>
-      <w:r>
-        <w:t>usuário visualiza</w:t>
-      </w:r>
-      <w:r>
-        <w:t>;</w:t>
-      </w:r>
-    </w:p>
-    <w:p>
-      <w:pPr>
-        <w:rPr>
-          <w:b/>
-        </w:rPr>
-      </w:pPr>
-      <w:r>
-        <w:rPr>
-          <w:b/>
-        </w:rPr>
-        <w:t>Fluxo de Exceção 1</w:t>
-      </w:r>
-    </w:p>
-    <w:p>
-      <w:r>
-        <w:t>Não tem.</w:t>
-      </w:r>
-    </w:p>
-    <w:p>
-      <w:r>
-        <w:rPr>
-          <w:b/>
-        </w:rPr>
-        <w:t>Pontos de extensão:</w:t>
-      </w:r>
-    </w:p>
-    <w:p>
-      <w:r>
-        <w:t>Não tem.</w:t>
-      </w:r>
-      <w:r>
-        <w:t xml:space="preserve"> </w:t>
-      </w:r>
     </w:p>
     <w:p/>
     <w:sectPr>

</xml_diff>